<commit_message>
Modificacion final del desglose de caso de uso.
</commit_message>
<xml_diff>
--- a/Consolidada V 1.2m.docx
+++ b/Consolidada V 1.2m.docx
@@ -1032,7 +1032,6 @@
           <w:docPartUnique/>
         </w:docPartObj>
       </w:sdtPr>
-      <w:sdtEndPr/>
       <w:sdtContent>
         <w:p>
           <w:pPr>
@@ -15339,7 +15338,15 @@
                 <w:b/>
                 <w:szCs w:val="24"/>
               </w:rPr>
-              <w:t>Postcondiciones</w:t>
+              <w:t>Pos</w:t>
+            </w:r>
+            <w:r>
+              <w:rPr>
+                <w:rFonts w:ascii="Times New Roman" w:hAnsi="Times New Roman"/>
+                <w:b/>
+                <w:szCs w:val="24"/>
+              </w:rPr>
+              <w:t>condiciones</w:t>
             </w:r>
             <w:proofErr w:type="spellEnd"/>
             <w:r>
@@ -15478,6 +15485,8 @@
     <w:p/>
     <w:p/>
     <w:p/>
+    <w:p/>
+    <w:p/>
     <w:tbl>
       <w:tblPr>
         <w:tblW w:w="0" w:type="auto"/>
@@ -15514,6 +15523,7 @@
                 <w:b/>
                 <w:szCs w:val="24"/>
               </w:rPr>
+              <w:lastRenderedPageBreak/>
               <w:t>Autores</w:t>
             </w:r>
           </w:p>
@@ -15618,7 +15628,6 @@
                 <w:b/>
                 <w:szCs w:val="24"/>
               </w:rPr>
-              <w:lastRenderedPageBreak/>
               <w:t>Fecha:</w:t>
             </w:r>
           </w:p>
@@ -15697,23 +15706,7 @@
                 <w:rFonts w:cstheme="minorHAnsi"/>
                 <w:szCs w:val="24"/>
               </w:rPr>
-              <w:t xml:space="preserve">Proceso de Pedido de </w:t>
-            </w:r>
-            <w:proofErr w:type="spellStart"/>
-            <w:r>
-              <w:rPr>
-                <w:rFonts w:cstheme="minorHAnsi"/>
-                <w:szCs w:val="24"/>
-              </w:rPr>
-              <w:t>Delivery</w:t>
-            </w:r>
-            <w:proofErr w:type="spellEnd"/>
-            <w:r>
-              <w:rPr>
-                <w:rFonts w:cstheme="minorHAnsi"/>
-                <w:szCs w:val="24"/>
-              </w:rPr>
-              <w:t>.</w:t>
+              <w:t>El cliente realiza el pedido.</w:t>
             </w:r>
           </w:p>
         </w:tc>
@@ -15758,7 +15751,21 @@
                 <w:rFonts w:cstheme="minorHAnsi"/>
                 <w:szCs w:val="24"/>
               </w:rPr>
-              <w:t>El cliente debe contar con un teléfono, celular (con crédito) para la realización de llamada</w:t>
+              <w:t>El cliente debe contar con un teléfono</w:t>
+            </w:r>
+            <w:r>
+              <w:rPr>
+                <w:rFonts w:cstheme="minorHAnsi"/>
+                <w:szCs w:val="24"/>
+              </w:rPr>
+              <w:t>, celular (con crédito) para realizar la</w:t>
+            </w:r>
+            <w:r>
+              <w:rPr>
+                <w:rFonts w:cstheme="minorHAnsi"/>
+                <w:szCs w:val="24"/>
+              </w:rPr>
+              <w:t xml:space="preserve"> llamada</w:t>
             </w:r>
             <w:r>
               <w:rPr>
@@ -15809,7 +15816,7 @@
               <w:pStyle w:val="Prrafodelista"/>
               <w:numPr>
                 <w:ilvl w:val="0"/>
-                <w:numId w:val="11"/>
+                <w:numId w:val="46"/>
               </w:numPr>
               <w:jc w:val="both"/>
               <w:rPr>
@@ -15837,7 +15844,7 @@
               <w:pStyle w:val="Prrafodelista"/>
               <w:numPr>
                 <w:ilvl w:val="0"/>
-                <w:numId w:val="11"/>
+                <w:numId w:val="46"/>
               </w:numPr>
               <w:jc w:val="both"/>
               <w:rPr>
@@ -15865,7 +15872,7 @@
               <w:pStyle w:val="Prrafodelista"/>
               <w:numPr>
                 <w:ilvl w:val="0"/>
-                <w:numId w:val="11"/>
+                <w:numId w:val="46"/>
               </w:numPr>
               <w:jc w:val="both"/>
               <w:rPr>
@@ -15900,7 +15907,7 @@
               <w:pStyle w:val="Prrafodelista"/>
               <w:numPr>
                 <w:ilvl w:val="0"/>
-                <w:numId w:val="11"/>
+                <w:numId w:val="46"/>
               </w:numPr>
               <w:jc w:val="both"/>
               <w:rPr>
@@ -15921,7 +15928,7 @@
               <w:pStyle w:val="Prrafodelista"/>
               <w:numPr>
                 <w:ilvl w:val="0"/>
-                <w:numId w:val="11"/>
+                <w:numId w:val="46"/>
               </w:numPr>
               <w:jc w:val="both"/>
               <w:rPr>
@@ -15942,7 +15949,7 @@
               <w:pStyle w:val="Prrafodelista"/>
               <w:numPr>
                 <w:ilvl w:val="0"/>
-                <w:numId w:val="11"/>
+                <w:numId w:val="46"/>
               </w:numPr>
               <w:jc w:val="both"/>
               <w:rPr>
@@ -15984,7 +15991,7 @@
               <w:pStyle w:val="Prrafodelista"/>
               <w:numPr>
                 <w:ilvl w:val="0"/>
-                <w:numId w:val="11"/>
+                <w:numId w:val="46"/>
               </w:numPr>
               <w:jc w:val="both"/>
               <w:rPr>
@@ -16012,7 +16019,7 @@
               <w:pStyle w:val="Prrafodelista"/>
               <w:numPr>
                 <w:ilvl w:val="0"/>
-                <w:numId w:val="11"/>
+                <w:numId w:val="46"/>
               </w:numPr>
               <w:jc w:val="both"/>
               <w:rPr>
@@ -16068,7 +16075,7 @@
               <w:pStyle w:val="Prrafodelista"/>
               <w:numPr>
                 <w:ilvl w:val="0"/>
-                <w:numId w:val="11"/>
+                <w:numId w:val="46"/>
               </w:numPr>
               <w:jc w:val="both"/>
               <w:rPr>
@@ -16089,7 +16096,7 @@
               <w:pStyle w:val="Prrafodelista"/>
               <w:numPr>
                 <w:ilvl w:val="0"/>
-                <w:numId w:val="11"/>
+                <w:numId w:val="46"/>
               </w:numPr>
               <w:spacing w:after="0" w:line="240" w:lineRule="auto"/>
               <w:jc w:val="both"/>
@@ -16149,7 +16156,7 @@
               <w:pStyle w:val="Prrafodelista"/>
               <w:numPr>
                 <w:ilvl w:val="0"/>
-                <w:numId w:val="11"/>
+                <w:numId w:val="46"/>
               </w:numPr>
               <w:jc w:val="both"/>
               <w:rPr>
@@ -16317,10 +16324,18 @@
               <w:t>delivery</w:t>
             </w:r>
             <w:proofErr w:type="spellEnd"/>
+            <w:r>
+              <w:rPr>
+                <w:rFonts w:cstheme="minorHAnsi"/>
+                <w:szCs w:val="24"/>
+              </w:rPr>
+              <w:t xml:space="preserve">. </w:t>
+            </w:r>
           </w:p>
         </w:tc>
       </w:tr>
     </w:tbl>
+    <w:p/>
     <w:p>
       <w:r>
         <w:t xml:space="preserve">1.2 Envió de pedido </w:t>
@@ -16332,6 +16347,7 @@
           <w:noProof/>
           <w:lang w:eastAsia="es-ES"/>
         </w:rPr>
+        <w:lastRenderedPageBreak/>
         <w:drawing>
           <wp:inline distT="0" distB="0" distL="0" distR="0" wp14:anchorId="730CDD09" wp14:editId="4F88997B">
             <wp:extent cx="3050930" cy="2092570"/>
@@ -16420,7 +16436,6 @@
                 <w:b/>
                 <w:szCs w:val="24"/>
               </w:rPr>
-              <w:lastRenderedPageBreak/>
               <w:t>Autores</w:t>
             </w:r>
           </w:p>
@@ -16659,6 +16674,14 @@
                 <w:szCs w:val="24"/>
               </w:rPr>
             </w:pPr>
+            <w:r>
+              <w:rPr>
+                <w:rFonts w:ascii="Times New Roman" w:hAnsi="Times New Roman"/>
+                <w:sz w:val="24"/>
+                <w:szCs w:val="24"/>
+              </w:rPr>
+              <w:t>La recepcionista debe contar con un pedido</w:t>
+            </w:r>
           </w:p>
         </w:tc>
       </w:tr>
@@ -16714,25 +16737,31 @@
                 <w:sz w:val="24"/>
                 <w:szCs w:val="24"/>
               </w:rPr>
-              <w:t xml:space="preserve"> Una vez terminado el pedido la recepcionista le entrega al repartido el pedido y la ubicación del </w:t>
-            </w:r>
-            <w:proofErr w:type="spellStart"/>
+              <w:t xml:space="preserve"> L</w:t>
+            </w:r>
             <w:r>
               <w:rPr>
                 <w:rFonts w:ascii="Times New Roman" w:hAnsi="Times New Roman"/>
                 <w:sz w:val="24"/>
                 <w:szCs w:val="24"/>
               </w:rPr>
-              <w:t>delibery</w:t>
-            </w:r>
-            <w:proofErr w:type="spellEnd"/>
+              <w:t>a recepcionista le entrega al repartido</w:t>
+            </w:r>
             <w:r>
               <w:rPr>
                 <w:rFonts w:ascii="Times New Roman" w:hAnsi="Times New Roman"/>
                 <w:sz w:val="24"/>
                 <w:szCs w:val="24"/>
               </w:rPr>
-              <w:t xml:space="preserve"> para llevarle el pedido al cliente.</w:t>
+              <w:t>r el pedido, el monto a cobrar y la ubicación del cliente</w:t>
+            </w:r>
+            <w:r>
+              <w:rPr>
+                <w:rFonts w:ascii="Times New Roman" w:hAnsi="Times New Roman"/>
+                <w:sz w:val="24"/>
+                <w:szCs w:val="24"/>
+              </w:rPr>
+              <w:t>.</w:t>
             </w:r>
           </w:p>
           <w:p>
@@ -16767,7 +16796,7 @@
                 <w:sz w:val="24"/>
                 <w:szCs w:val="24"/>
               </w:rPr>
-              <w:t>El repartidor se marcha y hace la entrega del pedido</w:t>
+              <w:t>El repartidor hace la entrega del pedido</w:t>
             </w:r>
           </w:p>
         </w:tc>
@@ -16815,6 +16844,14 @@
                 <w:szCs w:val="24"/>
               </w:rPr>
             </w:pPr>
+            <w:r>
+              <w:rPr>
+                <w:rFonts w:ascii="Times New Roman" w:hAnsi="Times New Roman"/>
+                <w:sz w:val="24"/>
+                <w:szCs w:val="24"/>
+              </w:rPr>
+              <w:t>1No se realiza la entrega de pedido</w:t>
+            </w:r>
           </w:p>
         </w:tc>
       </w:tr>
@@ -17259,21 +17296,14 @@
                 <w:rFonts w:cstheme="minorHAnsi"/>
                 <w:szCs w:val="24"/>
               </w:rPr>
-              <w:t xml:space="preserve">El cliente </w:t>
+              <w:t xml:space="preserve">El cliente debe haber hecho </w:t>
             </w:r>
             <w:r>
               <w:rPr>
                 <w:rFonts w:cstheme="minorHAnsi"/>
                 <w:szCs w:val="24"/>
               </w:rPr>
-              <w:t xml:space="preserve"> </w:t>
-            </w:r>
-            <w:r>
-              <w:rPr>
-                <w:rFonts w:cstheme="minorHAnsi"/>
-                <w:szCs w:val="24"/>
-              </w:rPr>
-              <w:t>tiene que tener un pedido.</w:t>
+              <w:t>un pedido.</w:t>
             </w:r>
           </w:p>
         </w:tc>
@@ -17320,7 +17350,7 @@
                 <w:rFonts w:cstheme="minorHAnsi"/>
                 <w:szCs w:val="24"/>
               </w:rPr>
-              <w:t>El repartidor  recibe el pedido y se dirige a la ubicación indicada, para la entrega del pedido.</w:t>
+              <w:t>El repartidor  recibe el pedido y se dirige a la ubicación indicada.</w:t>
             </w:r>
           </w:p>
           <w:p>
@@ -17342,7 +17372,6 @@
                 <w:rFonts w:cstheme="minorHAnsi"/>
                 <w:color w:val="000000"/>
               </w:rPr>
-              <w:lastRenderedPageBreak/>
               <w:t>El repartidor</w:t>
             </w:r>
             <w:r>
@@ -17350,7 +17379,14 @@
                 <w:rFonts w:cstheme="minorHAnsi"/>
                 <w:color w:val="000000"/>
               </w:rPr>
-              <w:t xml:space="preserve"> llega a la ubicación indicada, y</w:t>
+              <w:t xml:space="preserve"> llega a la ubicación indicada</w:t>
+            </w:r>
+            <w:r>
+              <w:rPr>
+                <w:rFonts w:cstheme="minorHAnsi"/>
+                <w:color w:val="000000"/>
+              </w:rPr>
+              <w:t xml:space="preserve"> y</w:t>
             </w:r>
             <w:r>
               <w:rPr>
@@ -17422,15 +17458,24 @@
                 <w:rFonts w:cstheme="minorHAnsi"/>
                 <w:color w:val="000000"/>
               </w:rPr>
-              <w:t>El repetidor se despide y se retira</w:t>
+              <w:t>El repartidor</w:t>
             </w:r>
             <w:r>
               <w:rPr>
                 <w:rFonts w:cstheme="minorHAnsi"/>
                 <w:color w:val="000000"/>
               </w:rPr>
+              <w:t xml:space="preserve"> se retira</w:t>
+            </w:r>
+            <w:r>
+              <w:rPr>
+                <w:rFonts w:cstheme="minorHAnsi"/>
+                <w:color w:val="000000"/>
+              </w:rPr>
               <w:t>.</w:t>
             </w:r>
+            <w:bookmarkStart w:id="22" w:name="_GoBack"/>
+            <w:bookmarkEnd w:id="22"/>
           </w:p>
         </w:tc>
       </w:tr>
@@ -17457,7 +17502,6 @@
                 <w:b/>
                 <w:szCs w:val="24"/>
               </w:rPr>
-              <w:lastRenderedPageBreak/>
               <w:t>Flujo alternativo</w:t>
             </w:r>
           </w:p>
@@ -17629,7 +17673,7 @@
           </w14:textFill>
         </w:rPr>
       </w:pPr>
-      <w:bookmarkStart w:id="22" w:name="_Toc453203852"/>
+      <w:bookmarkStart w:id="23" w:name="_Toc453203852"/>
       <w:r>
         <w:rPr>
           <w:rFonts w:ascii="Times New Roman" w:hAnsi="Times New Roman" w:cs="Times New Roman"/>
@@ -17685,7 +17729,7 @@
         </w:rPr>
         <w:t>Capítulo II</w:t>
       </w:r>
-      <w:bookmarkEnd w:id="22"/>
+      <w:bookmarkEnd w:id="23"/>
     </w:p>
     <w:p/>
     <w:p/>
@@ -17712,9 +17756,7 @@
           <w:sz w:val="28"/>
         </w:rPr>
       </w:pPr>
-      <w:bookmarkStart w:id="23" w:name="_Toc453203853"/>
-      <w:bookmarkStart w:id="24" w:name="_GoBack"/>
-      <w:bookmarkEnd w:id="24"/>
+      <w:bookmarkStart w:id="24" w:name="_Toc453203853"/>
       <w:r>
         <w:rPr>
           <w:rFonts w:ascii="Times New Roman" w:hAnsi="Times New Roman" w:cs="Times New Roman"/>
@@ -17722,10 +17764,9 @@
           <w:color w:val="auto"/>
           <w:sz w:val="28"/>
         </w:rPr>
-        <w:lastRenderedPageBreak/>
         <w:t>Modelado de Requerimiento del Sistema</w:t>
       </w:r>
-      <w:bookmarkEnd w:id="23"/>
+      <w:bookmarkEnd w:id="24"/>
     </w:p>
     <w:p>
       <w:pPr>
@@ -18173,6 +18214,7 @@
           <w:color w:val="A5A5A5" w:themeColor="accent3"/>
           <w:lang w:eastAsia="es-ES"/>
         </w:rPr>
+        <w:lastRenderedPageBreak/>
         <w:drawing>
           <wp:inline distT="0" distB="0" distL="0" distR="0">
             <wp:extent cx="5395483" cy="3329796"/>
@@ -18255,7 +18297,6 @@
           <w:sz w:val="24"/>
           <w:szCs w:val="28"/>
         </w:rPr>
-        <w:lastRenderedPageBreak/>
         <w:t>Tabla de Caso de Uso</w:t>
       </w:r>
     </w:p>
@@ -18988,7 +19029,14 @@
               <w:rPr>
                 <w:sz w:val="24"/>
               </w:rPr>
-              <w:t xml:space="preserve"> en caso de que no esté de acuerdo, Cancela el pedido.</w:t>
+              <w:t xml:space="preserve"> en caso </w:t>
+            </w:r>
+            <w:r>
+              <w:rPr>
+                <w:sz w:val="24"/>
+              </w:rPr>
+              <w:lastRenderedPageBreak/>
+              <w:t>de que no esté de acuerdo, Cancela el pedido.</w:t>
             </w:r>
           </w:p>
           <w:p>
@@ -19238,6 +19286,7 @@
                 <w:sz w:val="24"/>
                 <w:szCs w:val="24"/>
               </w:rPr>
+              <w:lastRenderedPageBreak/>
               <w:t>Flujo</w:t>
             </w:r>
             <w:r>
@@ -20074,7 +20123,6 @@
                 <w:sz w:val="24"/>
                 <w:szCs w:val="24"/>
               </w:rPr>
-              <w:lastRenderedPageBreak/>
               <w:t>Autores:</w:t>
             </w:r>
           </w:p>
@@ -22085,7 +22133,6 @@
           <w:color w:val="auto"/>
           <w:sz w:val="28"/>
         </w:rPr>
-        <w:lastRenderedPageBreak/>
         <w:t>Calendarización</w:t>
       </w:r>
       <w:bookmarkEnd w:id="28"/>
@@ -22185,6 +22232,7 @@
           <w:noProof/>
           <w:lang w:eastAsia="es-ES"/>
         </w:rPr>
+        <w:lastRenderedPageBreak/>
         <w:drawing>
           <wp:inline distT="0" distB="0" distL="0" distR="0" wp14:anchorId="6B1518C7" wp14:editId="31E0F225">
             <wp:extent cx="6153150" cy="3459493"/>
@@ -22953,7 +23001,6 @@
           <w:szCs w:val="28"/>
           <w:lang w:eastAsia="en-US"/>
         </w:rPr>
-        <w:lastRenderedPageBreak/>
         <w:t>Estimación de Costos</w:t>
       </w:r>
     </w:p>
@@ -23365,6 +23412,7 @@
           <w:rFonts w:cs="Arial"/>
           <w:color w:val="000000" w:themeColor="text1"/>
         </w:rPr>
+        <w:lastRenderedPageBreak/>
         <w:t xml:space="preserve">Existen herramientas automáticas que estiman costos basados en COCOMO como ser: Costar, COCOMO 81. </w:t>
       </w:r>
     </w:p>
@@ -23592,7 +23640,6 @@
           <w:szCs w:val="28"/>
           <w:lang w:eastAsia="en-US"/>
         </w:rPr>
-        <w:lastRenderedPageBreak/>
         <w:t>Formula</w:t>
       </w:r>
       <w:bookmarkEnd w:id="33"/>
@@ -23932,6 +23979,7 @@
           <w:sz w:val="24"/>
           <w:szCs w:val="28"/>
         </w:rPr>
+        <w:lastRenderedPageBreak/>
         <w:t>Ventajas</w:t>
       </w:r>
       <w:bookmarkEnd w:id="35"/>
@@ -24565,7 +24613,6 @@
           <w:sz w:val="28"/>
           <w:szCs w:val="28"/>
         </w:rPr>
-        <w:lastRenderedPageBreak/>
         <w:t>Plan de riesgos</w:t>
       </w:r>
       <w:bookmarkEnd w:id="39"/>
@@ -24791,6 +24838,7 @@
           <w:sz w:val="24"/>
           <w:szCs w:val="28"/>
         </w:rPr>
+        <w:lastRenderedPageBreak/>
         <w:t>Identificación</w:t>
       </w:r>
       <w:r>
@@ -25311,7 +25359,6 @@
           <w:sz w:val="28"/>
           <w:szCs w:val="28"/>
         </w:rPr>
-        <w:lastRenderedPageBreak/>
         <w:t>Análisis de Riesgos</w:t>
       </w:r>
       <w:bookmarkEnd w:id="43"/>
@@ -26252,6 +26299,7 @@
           <w:szCs w:val="21"/>
           <w:lang w:eastAsia="es-PY"/>
         </w:rPr>
+        <w:lastRenderedPageBreak/>
         <w:t>Estrategias por riesgos.</w:t>
       </w:r>
     </w:p>
@@ -27248,7 +27296,6 @@
             </w14:gradFill>
           </w14:textFill>
         </w:rPr>
-        <w:lastRenderedPageBreak/>
         <w:t>Capítulo VII</w:t>
       </w:r>
       <w:bookmarkStart w:id="45" w:name="_Toc453203875"/>
@@ -27414,6 +27461,7 @@
         <w:rPr>
           <w:lang w:val="es-ES_tradnl"/>
         </w:rPr>
+        <w:lastRenderedPageBreak/>
         <w:t>Realizar el Informe Final de Configuración, el cual contiene un resumen de las actividades realizadas de SCM y sus resultados a lo largo del proyecto.</w:t>
       </w:r>
     </w:p>
@@ -27525,7 +27573,6 @@
       </w:pPr>
       <w:bookmarkStart w:id="53" w:name="_Toc453203879"/>
       <w:r>
-        <w:lastRenderedPageBreak/>
         <w:t>Gestión de Configuración</w:t>
       </w:r>
       <w:bookmarkEnd w:id="52"/>
@@ -27766,6 +27813,7 @@
       <w:bookmarkStart w:id="58" w:name="_Toc449613416"/>
       <w:bookmarkStart w:id="59" w:name="_Toc453203882"/>
       <w:r>
+        <w:lastRenderedPageBreak/>
         <w:t>Programa de la Gestión de Configuración</w:t>
       </w:r>
       <w:bookmarkEnd w:id="58"/>
@@ -27954,7 +28002,6 @@
         <w:ind w:firstLine="708"/>
       </w:pPr>
       <w:r>
-        <w:lastRenderedPageBreak/>
         <w:t>· Nomenclatura es la especificada más abajo para cada elemento.</w:t>
       </w:r>
     </w:p>
@@ -28357,6 +28404,7 @@
               <w:rPr>
                 <w:rFonts w:asciiTheme="minorHAnsi" w:hAnsiTheme="minorHAnsi"/>
               </w:rPr>
+              <w:lastRenderedPageBreak/>
               <w:t>RQPIU</w:t>
             </w:r>
           </w:p>
@@ -43405,7 +43453,6 @@
         <w:docPartUnique/>
       </w:docPartObj>
     </w:sdtPr>
-    <w:sdtEndPr/>
     <w:sdtContent>
       <w:p>
         <w:pPr>
@@ -43504,7 +43551,7 @@
           <w:rPr>
             <w:noProof/>
           </w:rPr>
-          <w:t>17</w:t>
+          <w:t>15</w:t>
         </w:r>
         <w:r>
           <w:fldChar w:fldCharType="end"/>
@@ -46147,6 +46194,95 @@
     </w:lvl>
   </w:abstractNum>
   <w:abstractNum w:abstractNumId="25">
+    <w:nsid w:val="488C6686"/>
+    <w:multiLevelType w:val="hybridMultilevel"/>
+    <w:tmpl w:val="7B16866E"/>
+    <w:lvl w:ilvl="0" w:tplc="40F43110">
+      <w:start w:val="1"/>
+      <w:numFmt w:val="decimal"/>
+      <w:lvlText w:val="%1"/>
+      <w:lvlJc w:val="left"/>
+      <w:pPr>
+        <w:ind w:left="1080" w:hanging="360"/>
+      </w:pPr>
+      <w:rPr>
+        <w:rFonts w:hint="default"/>
+      </w:rPr>
+    </w:lvl>
+    <w:lvl w:ilvl="1" w:tplc="0C0A0019" w:tentative="1">
+      <w:start w:val="1"/>
+      <w:numFmt w:val="lowerLetter"/>
+      <w:lvlText w:val="%2."/>
+      <w:lvlJc w:val="left"/>
+      <w:pPr>
+        <w:ind w:left="1800" w:hanging="360"/>
+      </w:pPr>
+    </w:lvl>
+    <w:lvl w:ilvl="2" w:tplc="0C0A001B" w:tentative="1">
+      <w:start w:val="1"/>
+      <w:numFmt w:val="lowerRoman"/>
+      <w:lvlText w:val="%3."/>
+      <w:lvlJc w:val="right"/>
+      <w:pPr>
+        <w:ind w:left="2520" w:hanging="180"/>
+      </w:pPr>
+    </w:lvl>
+    <w:lvl w:ilvl="3" w:tplc="0C0A000F" w:tentative="1">
+      <w:start w:val="1"/>
+      <w:numFmt w:val="decimal"/>
+      <w:lvlText w:val="%4."/>
+      <w:lvlJc w:val="left"/>
+      <w:pPr>
+        <w:ind w:left="3240" w:hanging="360"/>
+      </w:pPr>
+    </w:lvl>
+    <w:lvl w:ilvl="4" w:tplc="0C0A0019" w:tentative="1">
+      <w:start w:val="1"/>
+      <w:numFmt w:val="lowerLetter"/>
+      <w:lvlText w:val="%5."/>
+      <w:lvlJc w:val="left"/>
+      <w:pPr>
+        <w:ind w:left="3960" w:hanging="360"/>
+      </w:pPr>
+    </w:lvl>
+    <w:lvl w:ilvl="5" w:tplc="0C0A001B" w:tentative="1">
+      <w:start w:val="1"/>
+      <w:numFmt w:val="lowerRoman"/>
+      <w:lvlText w:val="%6."/>
+      <w:lvlJc w:val="right"/>
+      <w:pPr>
+        <w:ind w:left="4680" w:hanging="180"/>
+      </w:pPr>
+    </w:lvl>
+    <w:lvl w:ilvl="6" w:tplc="0C0A000F" w:tentative="1">
+      <w:start w:val="1"/>
+      <w:numFmt w:val="decimal"/>
+      <w:lvlText w:val="%7."/>
+      <w:lvlJc w:val="left"/>
+      <w:pPr>
+        <w:ind w:left="5400" w:hanging="360"/>
+      </w:pPr>
+    </w:lvl>
+    <w:lvl w:ilvl="7" w:tplc="0C0A0019" w:tentative="1">
+      <w:start w:val="1"/>
+      <w:numFmt w:val="lowerLetter"/>
+      <w:lvlText w:val="%8."/>
+      <w:lvlJc w:val="left"/>
+      <w:pPr>
+        <w:ind w:left="6120" w:hanging="360"/>
+      </w:pPr>
+    </w:lvl>
+    <w:lvl w:ilvl="8" w:tplc="0C0A001B" w:tentative="1">
+      <w:start w:val="1"/>
+      <w:numFmt w:val="lowerRoman"/>
+      <w:lvlText w:val="%9."/>
+      <w:lvlJc w:val="right"/>
+      <w:pPr>
+        <w:ind w:left="6840" w:hanging="180"/>
+      </w:pPr>
+    </w:lvl>
+  </w:abstractNum>
+  <w:abstractNum w:abstractNumId="26">
     <w:nsid w:val="4CBA4D0A"/>
     <w:multiLevelType w:val="hybridMultilevel"/>
     <w:tmpl w:val="5F8CFFD8"/>
@@ -46236,7 +46372,7 @@
       </w:pPr>
     </w:lvl>
   </w:abstractNum>
-  <w:abstractNum w:abstractNumId="26">
+  <w:abstractNum w:abstractNumId="27">
     <w:nsid w:val="4D921A53"/>
     <w:multiLevelType w:val="hybridMultilevel"/>
     <w:tmpl w:val="A18C173C"/>
@@ -46325,7 +46461,7 @@
       </w:pPr>
     </w:lvl>
   </w:abstractNum>
-  <w:abstractNum w:abstractNumId="27">
+  <w:abstractNum w:abstractNumId="28">
     <w:nsid w:val="4E512D00"/>
     <w:multiLevelType w:val="hybridMultilevel"/>
     <w:tmpl w:val="91248BB0"/>
@@ -46414,7 +46550,7 @@
       </w:pPr>
     </w:lvl>
   </w:abstractNum>
-  <w:abstractNum w:abstractNumId="28">
+  <w:abstractNum w:abstractNumId="29">
     <w:nsid w:val="533859F5"/>
     <w:multiLevelType w:val="hybridMultilevel"/>
     <w:tmpl w:val="04185F0E"/>
@@ -46503,7 +46639,7 @@
       </w:pPr>
     </w:lvl>
   </w:abstractNum>
-  <w:abstractNum w:abstractNumId="29">
+  <w:abstractNum w:abstractNumId="30">
     <w:nsid w:val="54DE7D55"/>
     <w:multiLevelType w:val="hybridMultilevel"/>
     <w:tmpl w:val="25221556"/>
@@ -46616,7 +46752,7 @@
       </w:rPr>
     </w:lvl>
   </w:abstractNum>
-  <w:abstractNum w:abstractNumId="30">
+  <w:abstractNum w:abstractNumId="31">
     <w:nsid w:val="55225098"/>
     <w:multiLevelType w:val="multilevel"/>
     <w:tmpl w:val="B75A9F3C"/>
@@ -46742,7 +46878,7 @@
       </w:rPr>
     </w:lvl>
   </w:abstractNum>
-  <w:abstractNum w:abstractNumId="31">
+  <w:abstractNum w:abstractNumId="32">
     <w:nsid w:val="583710FE"/>
     <w:multiLevelType w:val="hybridMultilevel"/>
     <w:tmpl w:val="05FE5FE6"/>
@@ -46855,7 +46991,7 @@
       </w:rPr>
     </w:lvl>
   </w:abstractNum>
-  <w:abstractNum w:abstractNumId="32">
+  <w:abstractNum w:abstractNumId="33">
     <w:nsid w:val="5B1160B1"/>
     <w:multiLevelType w:val="hybridMultilevel"/>
     <w:tmpl w:val="3ECC984E"/>
@@ -46968,7 +47104,7 @@
       </w:rPr>
     </w:lvl>
   </w:abstractNum>
-  <w:abstractNum w:abstractNumId="33">
+  <w:abstractNum w:abstractNumId="34">
     <w:nsid w:val="5F5D3329"/>
     <w:multiLevelType w:val="hybridMultilevel"/>
     <w:tmpl w:val="357A1AD6"/>
@@ -47081,7 +47217,7 @@
       </w:rPr>
     </w:lvl>
   </w:abstractNum>
-  <w:abstractNum w:abstractNumId="34">
+  <w:abstractNum w:abstractNumId="35">
     <w:nsid w:val="619717E7"/>
     <w:multiLevelType w:val="hybridMultilevel"/>
     <w:tmpl w:val="4C60833E"/>
@@ -47194,7 +47330,7 @@
       </w:rPr>
     </w:lvl>
   </w:abstractNum>
-  <w:abstractNum w:abstractNumId="35">
+  <w:abstractNum w:abstractNumId="36">
     <w:nsid w:val="62454465"/>
     <w:multiLevelType w:val="hybridMultilevel"/>
     <w:tmpl w:val="451CB2F8"/>
@@ -47307,7 +47443,7 @@
       </w:rPr>
     </w:lvl>
   </w:abstractNum>
-  <w:abstractNum w:abstractNumId="36">
+  <w:abstractNum w:abstractNumId="37">
     <w:nsid w:val="69B229FC"/>
     <w:multiLevelType w:val="hybridMultilevel"/>
     <w:tmpl w:val="04185F0E"/>
@@ -47396,7 +47532,7 @@
       </w:pPr>
     </w:lvl>
   </w:abstractNum>
-  <w:abstractNum w:abstractNumId="37">
+  <w:abstractNum w:abstractNumId="38">
     <w:nsid w:val="6E3008D4"/>
     <w:multiLevelType w:val="hybridMultilevel"/>
     <w:tmpl w:val="E18EB05A"/>
@@ -47509,7 +47645,7 @@
       </w:rPr>
     </w:lvl>
   </w:abstractNum>
-  <w:abstractNum w:abstractNumId="38">
+  <w:abstractNum w:abstractNumId="39">
     <w:nsid w:val="73B41E38"/>
     <w:multiLevelType w:val="multilevel"/>
     <w:tmpl w:val="2958826A"/>
@@ -47658,7 +47794,7 @@
       </w:rPr>
     </w:lvl>
   </w:abstractNum>
-  <w:abstractNum w:abstractNumId="39">
+  <w:abstractNum w:abstractNumId="40">
     <w:nsid w:val="79626E40"/>
     <w:multiLevelType w:val="hybridMultilevel"/>
     <w:tmpl w:val="AC745948"/>
@@ -47747,7 +47883,7 @@
       </w:pPr>
     </w:lvl>
   </w:abstractNum>
-  <w:abstractNum w:abstractNumId="40">
+  <w:abstractNum w:abstractNumId="41">
     <w:nsid w:val="7AF96B97"/>
     <w:multiLevelType w:val="hybridMultilevel"/>
     <w:tmpl w:val="3800E794"/>
@@ -47836,7 +47972,7 @@
       </w:pPr>
     </w:lvl>
   </w:abstractNum>
-  <w:abstractNum w:abstractNumId="41">
+  <w:abstractNum w:abstractNumId="42">
     <w:nsid w:val="7AFB3540"/>
     <w:multiLevelType w:val="hybridMultilevel"/>
     <w:tmpl w:val="38BCFBFE"/>
@@ -47949,7 +48085,7 @@
       </w:rPr>
     </w:lvl>
   </w:abstractNum>
-  <w:abstractNum w:abstractNumId="42">
+  <w:abstractNum w:abstractNumId="43">
     <w:nsid w:val="7DB6798D"/>
     <w:multiLevelType w:val="multilevel"/>
     <w:tmpl w:val="6E9A8A2E"/>
@@ -48098,7 +48234,7 @@
       </w:rPr>
     </w:lvl>
   </w:abstractNum>
-  <w:abstractNum w:abstractNumId="43">
+  <w:abstractNum w:abstractNumId="44">
     <w:nsid w:val="7DD64906"/>
     <w:multiLevelType w:val="hybridMultilevel"/>
     <w:tmpl w:val="795E7434"/>
@@ -48212,7 +48348,7 @@
       </w:rPr>
     </w:lvl>
   </w:abstractNum>
-  <w:abstractNum w:abstractNumId="44">
+  <w:abstractNum w:abstractNumId="45">
     <w:nsid w:val="7FB21563"/>
     <w:multiLevelType w:val="hybridMultilevel"/>
     <w:tmpl w:val="5022A2AC"/>
@@ -48305,28 +48441,28 @@
     <w:abstractNumId w:val="21"/>
   </w:num>
   <w:num w:numId="2">
-    <w:abstractNumId w:val="31"/>
+    <w:abstractNumId w:val="32"/>
   </w:num>
   <w:num w:numId="3">
-    <w:abstractNumId w:val="33"/>
+    <w:abstractNumId w:val="34"/>
   </w:num>
   <w:num w:numId="4">
-    <w:abstractNumId w:val="30"/>
+    <w:abstractNumId w:val="31"/>
   </w:num>
   <w:num w:numId="5">
     <w:abstractNumId w:val="19"/>
   </w:num>
   <w:num w:numId="6">
-    <w:abstractNumId w:val="26"/>
+    <w:abstractNumId w:val="27"/>
   </w:num>
   <w:num w:numId="7">
-    <w:abstractNumId w:val="40"/>
+    <w:abstractNumId w:val="41"/>
   </w:num>
   <w:num w:numId="8">
-    <w:abstractNumId w:val="29"/>
+    <w:abstractNumId w:val="30"/>
   </w:num>
   <w:num w:numId="9">
-    <w:abstractNumId w:val="35"/>
+    <w:abstractNumId w:val="36"/>
   </w:num>
   <w:num w:numId="10">
     <w:abstractNumId w:val="0"/>
@@ -48335,31 +48471,31 @@
     <w:abstractNumId w:val="6"/>
   </w:num>
   <w:num w:numId="12">
-    <w:abstractNumId w:val="32"/>
+    <w:abstractNumId w:val="33"/>
   </w:num>
   <w:num w:numId="13">
     <w:abstractNumId w:val="15"/>
   </w:num>
   <w:num w:numId="14">
-    <w:abstractNumId w:val="36"/>
+    <w:abstractNumId w:val="37"/>
   </w:num>
   <w:num w:numId="15">
-    <w:abstractNumId w:val="28"/>
+    <w:abstractNumId w:val="29"/>
   </w:num>
   <w:num w:numId="16">
-    <w:abstractNumId w:val="38"/>
+    <w:abstractNumId w:val="39"/>
   </w:num>
   <w:num w:numId="17">
     <w:abstractNumId w:val="13"/>
   </w:num>
   <w:num w:numId="18">
-    <w:abstractNumId w:val="42"/>
+    <w:abstractNumId w:val="43"/>
   </w:num>
   <w:num w:numId="19">
     <w:abstractNumId w:val="8"/>
   </w:num>
   <w:num w:numId="20">
-    <w:abstractNumId w:val="41"/>
+    <w:abstractNumId w:val="42"/>
   </w:num>
   <w:num w:numId="21">
     <w:abstractNumId w:val="14"/>
@@ -48386,10 +48522,10 @@
     <w:abstractNumId w:val="4"/>
   </w:num>
   <w:num w:numId="29">
-    <w:abstractNumId w:val="34"/>
+    <w:abstractNumId w:val="35"/>
   </w:num>
   <w:num w:numId="30">
-    <w:abstractNumId w:val="37"/>
+    <w:abstractNumId w:val="38"/>
   </w:num>
   <w:num w:numId="31">
     <w:abstractNumId w:val="10"/>
@@ -48404,10 +48540,10 @@
     <w:abstractNumId w:val="1"/>
   </w:num>
   <w:num w:numId="35">
-    <w:abstractNumId w:val="44"/>
+    <w:abstractNumId w:val="45"/>
   </w:num>
   <w:num w:numId="36">
-    <w:abstractNumId w:val="27"/>
+    <w:abstractNumId w:val="28"/>
   </w:num>
   <w:num w:numId="37">
     <w:abstractNumId w:val="24"/>
@@ -48416,10 +48552,10 @@
     <w:abstractNumId w:val="22"/>
   </w:num>
   <w:num w:numId="39">
-    <w:abstractNumId w:val="43"/>
+    <w:abstractNumId w:val="44"/>
   </w:num>
   <w:num w:numId="40">
-    <w:abstractNumId w:val="39"/>
+    <w:abstractNumId w:val="40"/>
   </w:num>
   <w:num w:numId="41">
     <w:abstractNumId w:val="7"/>
@@ -48431,10 +48567,13 @@
     <w:abstractNumId w:val="16"/>
   </w:num>
   <w:num w:numId="44">
-    <w:abstractNumId w:val="25"/>
+    <w:abstractNumId w:val="26"/>
   </w:num>
   <w:num w:numId="45">
     <w:abstractNumId w:val="17"/>
+  </w:num>
+  <w:num w:numId="46">
+    <w:abstractNumId w:val="25"/>
   </w:num>
   <w:numIdMacAtCleanup w:val="36"/>
 </w:numbering>
@@ -50861,7 +51000,7 @@
   <a:extraClrSchemeLst/>
   <a:extLst>
     <a:ext uri="{05A4C25C-085E-4340-85A3-A5531E510DB2}">
-      <thm15:themeFamily xmlns="" xmlns:thm15="http://schemas.microsoft.com/office/thememl/2012/main" name="Office Theme" id="{62F939B6-93AF-4DB8-9C6B-D6C7DFDC589F}" vid="{4A3C46E8-61CC-4603-A589-7422A47A8E4A}"/>
+      <thm15:themeFamily xmlns:thm15="http://schemas.microsoft.com/office/thememl/2012/main" xmlns="" name="Office Theme" id="{62F939B6-93AF-4DB8-9C6B-D6C7DFDC589F}" vid="{4A3C46E8-61CC-4603-A589-7422A47A8E4A}"/>
     </a:ext>
   </a:extLst>
 </a:theme>
@@ -50872,7 +51011,7 @@
 </file>
 
 <file path=customXml/itemProps1.xml><?xml version="1.0" encoding="utf-8"?>
-<ds:datastoreItem xmlns:ds="http://schemas.openxmlformats.org/officeDocument/2006/customXml" ds:itemID="{627ADCF8-0D57-4D18-A187-B7FC4ABD51C5}">
+<ds:datastoreItem xmlns:ds="http://schemas.openxmlformats.org/officeDocument/2006/customXml" ds:itemID="{C3ADD8E7-AA6F-48F3-B76D-341D48EFF06E}">
   <ds:schemaRefs>
     <ds:schemaRef ds:uri="http://schemas.openxmlformats.org/officeDocument/2006/bibliography"/>
   </ds:schemaRefs>

</xml_diff>